<commit_message>
Fixed HW EBU W3
</commit_message>
<xml_diff>
--- a/ISIEBU/Week 2/Opgaves.docx
+++ b/ISIEBU/Week 2/Opgaves.docx
@@ -3,7 +3,15 @@
 <w:document xmlns:wpc="http://schemas.microsoft.com/office/word/2010/wordprocessingCanvas" xmlns:mc="http://schemas.openxmlformats.org/markup-compatibility/2006" xmlns:o="urn:schemas-microsoft-com:office:office" xmlns:r="http://schemas.openxmlformats.org/officeDocument/2006/relationships" xmlns:m="http://schemas.openxmlformats.org/officeDocument/2006/math" xmlns:v="urn:schemas-microsoft-com:vml" xmlns:wp14="http://schemas.microsoft.com/office/word/2010/wordprocessingDrawing" xmlns:wp="http://schemas.openxmlformats.org/drawingml/2006/wordprocessingDrawing" xmlns:w10="urn:schemas-microsoft-com:office:word" xmlns:w="http://schemas.openxmlformats.org/wordprocessingml/2006/main" xmlns:w14="http://schemas.microsoft.com/office/word/2010/wordml" xmlns:wpg="http://schemas.microsoft.com/office/word/2010/wordprocessingGroup" xmlns:wpi="http://schemas.microsoft.com/office/word/2010/wordprocessingInk" xmlns:wne="http://schemas.microsoft.com/office/word/2006/wordml" xmlns:wps="http://schemas.microsoft.com/office/word/2010/wordprocessingShape" mc:Ignorable="w14 wp14">
   <w:body>
     <w:p>
-      <w:r>
+      <w:pPr>
+        <w:rPr>
+          <w:lang w:val="en-US"/>
+        </w:rPr>
+      </w:pPr>
+      <w:r>
+        <w:rPr>
+          <w:lang w:val="en-US"/>
+        </w:rPr>
         <w:t>T 1.5</w:t>
       </w:r>
     </w:p>
@@ -17,8 +25,30 @@
         <w:rPr>
           <w:lang w:val="en-US"/>
         </w:rPr>
-        <w:t>a) Bol.com, Megagadgets, Wehkamp</w:t>
-      </w:r>
+        <w:t xml:space="preserve">a) </w:t>
+      </w:r>
+      <w:proofErr w:type="spellStart"/>
+      <w:r>
+        <w:rPr>
+          <w:lang w:val="en-US"/>
+        </w:rPr>
+        <w:t>PostNL</w:t>
+      </w:r>
+      <w:proofErr w:type="spellEnd"/>
+      <w:r>
+        <w:rPr>
+          <w:lang w:val="en-US"/>
+        </w:rPr>
+        <w:t xml:space="preserve">, DHL, SELEKT </w:t>
+      </w:r>
+      <w:proofErr w:type="spellStart"/>
+      <w:r>
+        <w:rPr>
+          <w:lang w:val="en-US"/>
+        </w:rPr>
+        <w:t>vracht</w:t>
+      </w:r>
+      <w:proofErr w:type="spellEnd"/>
     </w:p>
     <w:p>
       <w:r>
@@ -26,26 +56,29 @@
       </w:r>
     </w:p>
     <w:p>
-      <w:pPr>
-        <w:rPr>
-          <w:lang w:val="en-US"/>
-        </w:rPr>
-      </w:pPr>
-      <w:r>
-        <w:rPr>
-          <w:lang w:val="en-US"/>
-        </w:rPr>
+      <w:r>
         <w:t>T 1.6</w:t>
       </w:r>
     </w:p>
     <w:p>
       <w:r>
-        <w:t>a) Brievenpost, Boekhouding, Tolk</w:t>
-      </w:r>
-    </w:p>
-    <w:p>
-      <w:r>
-        <w:t xml:space="preserve">b) Telebankieren, Pakketpost, </w:t>
+        <w:t xml:space="preserve">a) Brievenpost, </w:t>
+      </w:r>
+      <w:r>
+        <w:t xml:space="preserve"> Kapper</w:t>
+      </w:r>
+      <w:r>
+        <w:t>, Tolk</w:t>
+      </w:r>
+    </w:p>
+    <w:p>
+      <w:r>
+        <w:t>b) Telebankieren, Pakke</w:t>
+      </w:r>
+      <w:bookmarkStart w:id="0" w:name="_GoBack"/>
+      <w:bookmarkEnd w:id="0"/>
+      <w:r>
+        <w:t xml:space="preserve">tpost, </w:t>
       </w:r>
       <w:r>
         <w:t>Verzekeraar</w:t>
@@ -127,17 +160,7 @@
           <w:sz w:val="21"/>
           <w:lang w:eastAsia="nl-NL"/>
         </w:rPr>
-        <w:t>Interactie</w:t>
-      </w:r>
-      <w:r>
-        <w:rPr>
-          <w:rFonts w:ascii="Calibri" w:eastAsia="Times New Roman" w:hAnsi="Calibri" w:cs="Times New Roman"/>
-          <w:iCs/>
-          <w:color w:val="000000"/>
-          <w:sz w:val="21"/>
-          <w:lang w:eastAsia="nl-NL"/>
-        </w:rPr>
-        <w:t xml:space="preserve"> </w:t>
+        <w:t xml:space="preserve">Interactie </w:t>
       </w:r>
       <w:r>
         <w:rPr>
@@ -168,68 +191,28 @@
           <w:sz w:val="21"/>
           <w:lang w:eastAsia="nl-NL"/>
         </w:rPr>
-        <w:t>Personaliseren</w:t>
-      </w:r>
-      <w:r>
-        <w:rPr>
-          <w:rFonts w:ascii="Calibri" w:eastAsia="Times New Roman" w:hAnsi="Calibri" w:cs="Times New Roman"/>
-          <w:iCs/>
-          <w:color w:val="000000"/>
-          <w:sz w:val="21"/>
-          <w:lang w:eastAsia="nl-NL"/>
-        </w:rPr>
-        <w:t xml:space="preserve"> – De klant </w:t>
-      </w:r>
-      <w:r>
-        <w:rPr>
-          <w:rFonts w:ascii="Calibri" w:eastAsia="Times New Roman" w:hAnsi="Calibri" w:cs="Times New Roman"/>
-          <w:iCs/>
-          <w:color w:val="000000"/>
-          <w:sz w:val="21"/>
-          <w:lang w:eastAsia="nl-NL"/>
-        </w:rPr>
-        <w:t>kan zelf bep</w:t>
-      </w:r>
-      <w:r>
-        <w:rPr>
-          <w:rFonts w:ascii="Calibri" w:eastAsia="Times New Roman" w:hAnsi="Calibri" w:cs="Times New Roman"/>
-          <w:iCs/>
-          <w:color w:val="000000"/>
-          <w:sz w:val="21"/>
-          <w:lang w:eastAsia="nl-NL"/>
-        </w:rPr>
-        <w:t>alen wat er gedrukt moet worden</w:t>
-      </w:r>
-    </w:p>
-    <w:p>
-      <w:pPr>
-        <w:rPr>
-          <w:rFonts w:ascii="Calibri" w:eastAsia="Times New Roman" w:hAnsi="Calibri" w:cs="Times New Roman"/>
-          <w:iCs/>
-          <w:color w:val="000000"/>
-          <w:sz w:val="21"/>
-          <w:lang w:eastAsia="nl-NL"/>
-        </w:rPr>
-      </w:pPr>
-      <w:r>
-        <w:rPr>
-          <w:rFonts w:ascii="Calibri" w:eastAsia="Times New Roman" w:hAnsi="Calibri" w:cs="Times New Roman"/>
-          <w:iCs/>
-          <w:color w:val="000000"/>
-          <w:sz w:val="21"/>
-          <w:lang w:eastAsia="nl-NL"/>
-        </w:rPr>
-        <w:t>Bargaining</w:t>
-      </w:r>
-      <w:r>
-        <w:rPr>
-          <w:rFonts w:ascii="Calibri" w:eastAsia="Times New Roman" w:hAnsi="Calibri" w:cs="Times New Roman"/>
-          <w:iCs/>
-          <w:color w:val="000000"/>
-          <w:sz w:val="21"/>
-          <w:lang w:eastAsia="nl-NL"/>
-        </w:rPr>
-        <w:t xml:space="preserve"> – Doordat er rechtstreeks contact is kan er </w:t>
+        <w:t>Personaliseren – De klant kan zelf bepalen wat er gedrukt moet worden</w:t>
+      </w:r>
+    </w:p>
+    <w:p>
+      <w:pPr>
+        <w:rPr>
+          <w:rFonts w:ascii="Calibri" w:eastAsia="Times New Roman" w:hAnsi="Calibri" w:cs="Times New Roman"/>
+          <w:iCs/>
+          <w:color w:val="000000"/>
+          <w:sz w:val="21"/>
+          <w:lang w:eastAsia="nl-NL"/>
+        </w:rPr>
+      </w:pPr>
+      <w:r>
+        <w:rPr>
+          <w:rFonts w:ascii="Calibri" w:eastAsia="Times New Roman" w:hAnsi="Calibri" w:cs="Times New Roman"/>
+          <w:iCs/>
+          <w:color w:val="000000"/>
+          <w:sz w:val="21"/>
+          <w:lang w:eastAsia="nl-NL"/>
+        </w:rPr>
+        <w:t xml:space="preserve">Bargaining – Doordat er rechtstreeks contact is kan er </w:t>
       </w:r>
       <w:r>
         <w:rPr>
@@ -314,8 +297,6 @@
         </w:rPr>
         <w:t xml:space="preserve"> – De klant gaat akkoord met de drukkerij.</w:t>
       </w:r>
-      <w:bookmarkStart w:id="0" w:name="_GoBack"/>
-      <w:bookmarkEnd w:id="0"/>
     </w:p>
     <w:sectPr>
       <w:pgSz w:w="11906" w:h="16838"/>

</xml_diff>